<commit_message>
After my first and second peer review
I uploaded the Matrix Template and The requirements review check list fter my final peer review and after correcting the suggestions and comments
</commit_message>
<xml_diff>
--- a/Door_Control_Module_RequirementsReviewCheckList.docx
+++ b/Door_Control_Module_RequirementsReviewCheckList.docx
@@ -78,7 +78,14 @@
                 <w:sz w:val="16"/>
                 <w:szCs w:val="16"/>
               </w:rPr>
-              <w:t>January 03 2021</w:t>
+              <w:t>January 05</w:t>
+            </w:r>
+            <w:r>
+              <w:rPr>
+                <w:sz w:val="16"/>
+                <w:szCs w:val="16"/>
+              </w:rPr>
+              <w:t xml:space="preserve"> 2021</w:t>
             </w:r>
           </w:p>
         </w:tc>
@@ -122,7 +129,14 @@
                 <w:sz w:val="16"/>
                 <w:szCs w:val="16"/>
               </w:rPr>
-              <w:t>16 hours</w:t>
+              <w:t>24</w:t>
+            </w:r>
+            <w:r>
+              <w:rPr>
+                <w:sz w:val="16"/>
+                <w:szCs w:val="16"/>
+              </w:rPr>
+              <w:t xml:space="preserve"> hours</w:t>
             </w:r>
           </w:p>
         </w:tc>
@@ -342,7 +356,7 @@
                 <w:sz w:val="16"/>
                 <w:szCs w:val="16"/>
               </w:rPr>
-              <w:t>Initial release</w:t>
+              <w:t>Final</w:t>
             </w:r>
           </w:p>
         </w:tc>
@@ -477,8 +491,10 @@
                 <w:sz w:val="16"/>
                 <w:szCs w:val="16"/>
               </w:rPr>
-              <w:t>Initial release for requirements</w:t>
-            </w:r>
+              <w:t>Comments and corrections were suggested</w:t>
+            </w:r>
+            <w:bookmarkStart w:id="1" w:name="_GoBack"/>
+            <w:bookmarkEnd w:id="1"/>
           </w:p>
         </w:tc>
       </w:tr>
@@ -491,7 +507,7 @@
         </w:rPr>
         <w:sectPr>
           <w:pgSz w:w="12240" w:h="15840"/>
-          <w:pgMar w:top="1440" w:right="1440" w:bottom="1440" w:left="1440" w:header="708" w:footer="708" w:gutter="0"/>
+          <w:pgMar w:top="1440" w:right="191" w:bottom="1440" w:left="1440" w:header="708" w:footer="708" w:gutter="0"/>
           <w:pgNumType w:start="1"/>
           <w:cols w:space="720"/>
         </w:sectPr>
@@ -693,8 +709,9 @@
             <w:shd w:val="clear" w:color="auto" w:fill="auto"/>
           </w:tcPr>
           <w:p>
-            <w:bookmarkStart w:id="1" w:name="_GoBack"/>
-            <w:bookmarkEnd w:id="1"/>
+            <w:r>
+              <w:t>N/A</w:t>
+            </w:r>
           </w:p>
         </w:tc>
         <w:tc>
@@ -702,28 +719,58 @@
             <w:tcW w:w="5670" w:type="dxa"/>
             <w:shd w:val="clear" w:color="auto" w:fill="auto"/>
           </w:tcPr>
-          <w:p/>
+          <w:p>
+            <w:r>
+              <w:t>Comments added on Traceability matrix</w:t>
+            </w:r>
+          </w:p>
         </w:tc>
         <w:tc>
           <w:tcPr>
             <w:tcW w:w="1560" w:type="dxa"/>
             <w:shd w:val="clear" w:color="auto" w:fill="auto"/>
           </w:tcPr>
-          <w:p/>
+          <w:p>
+            <w:r>
+              <w:t>Remark</w:t>
+            </w:r>
+          </w:p>
         </w:tc>
         <w:tc>
           <w:tcPr>
             <w:tcW w:w="2126" w:type="dxa"/>
             <w:shd w:val="clear" w:color="auto" w:fill="auto"/>
           </w:tcPr>
-          <w:p/>
+          <w:p>
+            <w:r>
+              <w:t>Julio Gachuzo - 04</w:t>
+            </w:r>
+            <w:r>
+              <w:t>/</w:t>
+            </w:r>
+            <w:r>
+              <w:t>0</w:t>
+            </w:r>
+            <w:r>
+              <w:t>1/2021</w:t>
+            </w:r>
+          </w:p>
         </w:tc>
         <w:tc>
           <w:tcPr>
             <w:tcW w:w="2551" w:type="dxa"/>
             <w:shd w:val="clear" w:color="auto" w:fill="auto"/>
           </w:tcPr>
-          <w:p/>
+          <w:p>
+            <w:r>
+              <w:t xml:space="preserve">Julio Gachuzo </w:t>
+            </w:r>
+          </w:p>
+          <w:p>
+            <w:r>
+              <w:t>04/01/2021</w:t>
+            </w:r>
+          </w:p>
         </w:tc>
       </w:tr>
       <w:tr>
@@ -743,21 +790,33 @@
             <w:tcW w:w="1559" w:type="dxa"/>
             <w:shd w:val="clear" w:color="auto" w:fill="auto"/>
           </w:tcPr>
-          <w:p/>
+          <w:p>
+            <w:r>
+              <w:t>N/A</w:t>
+            </w:r>
+          </w:p>
         </w:tc>
         <w:tc>
           <w:tcPr>
             <w:tcW w:w="5670" w:type="dxa"/>
             <w:shd w:val="clear" w:color="auto" w:fill="auto"/>
           </w:tcPr>
-          <w:p/>
+          <w:p>
+            <w:r>
+              <w:t xml:space="preserve">Comments added on Traceability matrix </w:t>
+            </w:r>
+          </w:p>
         </w:tc>
         <w:tc>
           <w:tcPr>
             <w:tcW w:w="1560" w:type="dxa"/>
             <w:shd w:val="clear" w:color="auto" w:fill="auto"/>
           </w:tcPr>
-          <w:p/>
+          <w:p>
+            <w:r>
+              <w:t>Remark</w:t>
+            </w:r>
+          </w:p>
         </w:tc>
         <w:tc>
           <w:tcPr>
@@ -765,11 +824,14 @@
             <w:shd w:val="clear" w:color="auto" w:fill="auto"/>
           </w:tcPr>
           <w:p>
-            <w:pPr>
-              <w:rPr>
-                <w:u w:val="single"/>
-              </w:rPr>
-            </w:pPr>
+            <w:r>
+              <w:t>Julio Gachuzo</w:t>
+            </w:r>
+          </w:p>
+          <w:p>
+            <w:r>
+              <w:t>05/01/2021</w:t>
+            </w:r>
           </w:p>
         </w:tc>
         <w:tc>
@@ -777,7 +839,16 @@
             <w:tcW w:w="2551" w:type="dxa"/>
             <w:shd w:val="clear" w:color="auto" w:fill="auto"/>
           </w:tcPr>
-          <w:p/>
+          <w:p>
+            <w:r>
+              <w:t>Julio Gachuzo</w:t>
+            </w:r>
+          </w:p>
+          <w:p>
+            <w:r>
+              <w:t>05/01/2021</w:t>
+            </w:r>
+          </w:p>
         </w:tc>
       </w:tr>
       <w:tr>
@@ -1043,9 +1114,10 @@
     <w:p>
       <w:pPr>
         <w:sectPr>
-          <w:pgSz w:w="12240" w:h="15840"/>
+          <w:pgSz w:w="15840" w:h="12240" w:orient="landscape"/>
           <w:pgMar w:top="1440" w:right="1440" w:bottom="1440" w:left="1440" w:header="708" w:footer="708" w:gutter="0"/>
           <w:cols w:space="720"/>
+          <w:docGrid w:linePitch="299"/>
         </w:sectPr>
       </w:pPr>
     </w:p>

</xml_diff>